<commit_message>
message to not exist user fixed
</commit_message>
<xml_diff>
--- a/readme/API description .docx
+++ b/readme/API description .docx
@@ -61,12 +61,26 @@
               <w:rPr>
                 <w:color w:val="FFFFFF" w:themeColor="background1"/>
               </w:rPr>
-              <w:t>Rami Hamdan  • 318573102</w:t>
-            </w:r>
+              <w:t xml:space="preserve">Rami </w:t>
+            </w:r>
+            <w:proofErr w:type="gramStart"/>
             <w:r>
               <w:rPr>
                 <w:color w:val="FFFFFF" w:themeColor="background1"/>
               </w:rPr>
+              <w:t>Hamdan  •</w:t>
+            </w:r>
+            <w:proofErr w:type="gramEnd"/>
+            <w:r>
+              <w:rPr>
+                <w:color w:val="FFFFFF" w:themeColor="background1"/>
+              </w:rPr>
+              <w:t xml:space="preserve"> 318573102</w:t>
+            </w:r>
+            <w:r>
+              <w:rPr>
+                <w:color w:val="FFFFFF" w:themeColor="background1"/>
+              </w:rPr>
               <w:t xml:space="preserve">  </w:t>
             </w:r>
             <w:r>
@@ -90,7 +104,21 @@
               <w:rPr>
                 <w:color w:val="FFFFFF" w:themeColor="background1"/>
               </w:rPr>
-              <w:t xml:space="preserve">Shirley Alus  • 207023813  • Shirleyalus@gmail.com </w:t>
+              <w:t xml:space="preserve">Shirley </w:t>
+            </w:r>
+            <w:proofErr w:type="gramStart"/>
+            <w:r>
+              <w:rPr>
+                <w:color w:val="FFFFFF" w:themeColor="background1"/>
+              </w:rPr>
+              <w:t>Alus  •</w:t>
+            </w:r>
+            <w:proofErr w:type="gramEnd"/>
+            <w:r>
+              <w:rPr>
+                <w:color w:val="FFFFFF" w:themeColor="background1"/>
+              </w:rPr>
+              <w:t xml:space="preserve"> 207023813  • Shirleyalus@gmail.com </w:t>
             </w:r>
           </w:p>
         </w:tc>
@@ -206,8 +234,19 @@
                 <w:caps w:val="0"/>
                 <w:sz w:val="32"/>
               </w:rPr>
-              <w:t>/login</w:t>
-            </w:r>
+              <w:t>/</w:t>
+            </w:r>
+            <w:proofErr w:type="gramStart"/>
+            <w:r>
+              <w:rPr>
+                <w:rFonts w:eastAsiaTheme="minorHAnsi" w:cstheme="minorBidi"/>
+                <w:b w:val="0"/>
+                <w:caps w:val="0"/>
+                <w:sz w:val="32"/>
+              </w:rPr>
+              <w:t>login</w:t>
+            </w:r>
+            <w:proofErr w:type="gramEnd"/>
           </w:p>
         </w:tc>
       </w:tr>
@@ -387,12 +426,14 @@
               </w:rPr>
               <w:t>id</w:t>
             </w:r>
+            <w:proofErr w:type="gramStart"/>
             <w:r>
               <w:rPr>
                 <w:b/>
               </w:rPr>
               <w:t>” :</w:t>
             </w:r>
+            <w:proofErr w:type="gramEnd"/>
             <w:r>
               <w:rPr>
                 <w:b/>
@@ -410,7 +451,14 @@
               <w:rPr>
                 <w:b/>
               </w:rPr>
-              <w:t>“password”</w:t>
+              <w:t>“password</w:t>
+            </w:r>
+            <w:proofErr w:type="gramStart"/>
+            <w:r>
+              <w:rPr>
+                <w:b/>
+              </w:rPr>
+              <w:t>”</w:t>
             </w:r>
             <w:r>
               <w:rPr>
@@ -422,7 +470,14 @@
               <w:rPr>
                 <w:b/>
               </w:rPr>
-              <w:t xml:space="preserve">: </w:t>
+              <w:t>:</w:t>
+            </w:r>
+            <w:proofErr w:type="gramEnd"/>
+            <w:r>
+              <w:rPr>
+                <w:b/>
+              </w:rPr>
+              <w:t xml:space="preserve"> </w:t>
             </w:r>
           </w:p>
           <w:p>
@@ -681,8 +736,19 @@
                 <w:caps w:val="0"/>
                 <w:sz w:val="32"/>
               </w:rPr>
-              <w:t>/logout</w:t>
-            </w:r>
+              <w:t>/</w:t>
+            </w:r>
+            <w:proofErr w:type="gramStart"/>
+            <w:r>
+              <w:rPr>
+                <w:rFonts w:eastAsiaTheme="minorHAnsi" w:cstheme="minorBidi"/>
+                <w:b w:val="0"/>
+                <w:caps w:val="0"/>
+                <w:sz w:val="32"/>
+              </w:rPr>
+              <w:t>logout</w:t>
+            </w:r>
+            <w:proofErr w:type="gramEnd"/>
           </w:p>
         </w:tc>
       </w:tr>
@@ -1429,8 +1495,19 @@
                 <w:sz w:val="32"/>
               </w:rPr>
               <w:lastRenderedPageBreak/>
-              <w:t>/users</w:t>
-            </w:r>
+              <w:t>/</w:t>
+            </w:r>
+            <w:proofErr w:type="gramStart"/>
+            <w:r>
+              <w:rPr>
+                <w:rFonts w:eastAsiaTheme="minorHAnsi" w:cstheme="minorBidi"/>
+                <w:b w:val="0"/>
+                <w:caps w:val="0"/>
+                <w:sz w:val="32"/>
+              </w:rPr>
+              <w:t>users</w:t>
+            </w:r>
+            <w:proofErr w:type="gramEnd"/>
           </w:p>
         </w:tc>
       </w:tr>
@@ -1758,6 +1835,7 @@
               </w:rPr>
               <w:t>/</w:t>
             </w:r>
+            <w:proofErr w:type="spellStart"/>
             <w:r>
               <w:rPr>
                 <w:rFonts w:eastAsiaTheme="minorHAnsi" w:cstheme="minorBidi"/>
@@ -1765,8 +1843,9 @@
                 <w:caps w:val="0"/>
                 <w:sz w:val="32"/>
               </w:rPr>
-              <w:t>approve_user/(:id)</w:t>
-            </w:r>
+              <w:t>approve_user</w:t>
+            </w:r>
+            <w:proofErr w:type="spellEnd"/>
             <w:r>
               <w:rPr>
                 <w:rFonts w:eastAsiaTheme="minorHAnsi" w:cstheme="minorBidi"/>
@@ -1774,8 +1853,9 @@
                 <w:caps w:val="0"/>
                 <w:sz w:val="32"/>
               </w:rPr>
-              <w:t xml:space="preserve">   </w:t>
-            </w:r>
+              <w:t>/(:</w:t>
+            </w:r>
+            <w:proofErr w:type="gramStart"/>
             <w:r>
               <w:rPr>
                 <w:rFonts w:eastAsiaTheme="minorHAnsi" w:cstheme="minorBidi"/>
@@ -1783,7 +1863,7 @@
                 <w:caps w:val="0"/>
                 <w:sz w:val="32"/>
               </w:rPr>
-              <w:t>/suspend_user/(:id)</w:t>
+              <w:t>id)</w:t>
             </w:r>
             <w:r>
               <w:rPr>
@@ -1792,8 +1872,9 @@
                 <w:caps w:val="0"/>
                 <w:sz w:val="32"/>
               </w:rPr>
-              <w:t xml:space="preserve">    </w:t>
-            </w:r>
+              <w:t xml:space="preserve">   </w:t>
+            </w:r>
+            <w:proofErr w:type="gramEnd"/>
             <w:r>
               <w:rPr>
                 <w:rFonts w:eastAsiaTheme="minorHAnsi" w:cstheme="minorBidi"/>
@@ -1801,7 +1882,65 @@
                 <w:caps w:val="0"/>
                 <w:sz w:val="32"/>
               </w:rPr>
-              <w:t>/restore_user/(:id)</w:t>
+              <w:t>/</w:t>
+            </w:r>
+            <w:proofErr w:type="spellStart"/>
+            <w:r>
+              <w:rPr>
+                <w:rFonts w:eastAsiaTheme="minorHAnsi" w:cstheme="minorBidi"/>
+                <w:b w:val="0"/>
+                <w:caps w:val="0"/>
+                <w:sz w:val="32"/>
+              </w:rPr>
+              <w:t>suspend_user</w:t>
+            </w:r>
+            <w:proofErr w:type="spellEnd"/>
+            <w:r>
+              <w:rPr>
+                <w:rFonts w:eastAsiaTheme="minorHAnsi" w:cstheme="minorBidi"/>
+                <w:b w:val="0"/>
+                <w:caps w:val="0"/>
+                <w:sz w:val="32"/>
+              </w:rPr>
+              <w:t>/(:id)</w:t>
+            </w:r>
+            <w:r>
+              <w:rPr>
+                <w:rFonts w:eastAsiaTheme="minorHAnsi" w:cstheme="minorBidi"/>
+                <w:b w:val="0"/>
+                <w:caps w:val="0"/>
+                <w:sz w:val="32"/>
+              </w:rPr>
+              <w:t xml:space="preserve">    </w:t>
+            </w:r>
+            <w:r>
+              <w:rPr>
+                <w:rFonts w:eastAsiaTheme="minorHAnsi" w:cstheme="minorBidi"/>
+                <w:b w:val="0"/>
+                <w:caps w:val="0"/>
+                <w:sz w:val="32"/>
+              </w:rPr>
+              <w:t>/</w:t>
+            </w:r>
+            <w:proofErr w:type="spellStart"/>
+            <w:r>
+              <w:rPr>
+                <w:rFonts w:eastAsiaTheme="minorHAnsi" w:cstheme="minorBidi"/>
+                <w:b w:val="0"/>
+                <w:caps w:val="0"/>
+                <w:sz w:val="32"/>
+              </w:rPr>
+              <w:t>restore_user</w:t>
+            </w:r>
+            <w:proofErr w:type="spellEnd"/>
+            <w:r>
+              <w:rPr>
+                <w:rFonts w:eastAsiaTheme="minorHAnsi" w:cstheme="minorBidi"/>
+                <w:b w:val="0"/>
+                <w:caps w:val="0"/>
+                <w:sz w:val="32"/>
+              </w:rPr>
+              <w:t>/(:id)</w:t>
             </w:r>
           </w:p>
         </w:tc>
@@ -1998,8 +2137,16 @@
               <w:rPr>
                 <w:b/>
               </w:rPr>
-              <w:t>“id” :</w:t>
-            </w:r>
+              <w:t>“id</w:t>
+            </w:r>
+            <w:proofErr w:type="gramStart"/>
+            <w:r>
+              <w:rPr>
+                <w:b/>
+              </w:rPr>
+              <w:t>” :</w:t>
+            </w:r>
+            <w:proofErr w:type="gramEnd"/>
           </w:p>
           <w:p>
             <w:pPr>
@@ -2152,7 +2299,21 @@
               <w:rPr>
                 <w:b/>
               </w:rPr>
-              <w:t>"only root user can change users status"</w:t>
+              <w:t xml:space="preserve">"only root user can change </w:t>
+            </w:r>
+            <w:proofErr w:type="gramStart"/>
+            <w:r>
+              <w:rPr>
+                <w:b/>
+              </w:rPr>
+              <w:t>users</w:t>
+            </w:r>
+            <w:proofErr w:type="gramEnd"/>
+            <w:r>
+              <w:rPr>
+                <w:b/>
+              </w:rPr>
+              <w:t xml:space="preserve"> status"</w:t>
             </w:r>
             <w:r>
               <w:rPr>
@@ -2189,7 +2350,21 @@
               <w:rPr>
                 <w:b/>
               </w:rPr>
-              <w:t>"id doesn't exist"</w:t>
+              <w:t>"</w:t>
+            </w:r>
+            <w:proofErr w:type="spellStart"/>
+            <w:r>
+              <w:rPr>
+                <w:b/>
+              </w:rPr>
+              <w:t>id</w:t>
+            </w:r>
+            <w:proofErr w:type="spellEnd"/>
+            <w:r>
+              <w:rPr>
+                <w:b/>
+              </w:rPr>
+              <w:t xml:space="preserve"> doesn't exist"</w:t>
             </w:r>
           </w:p>
         </w:tc>
@@ -2242,8 +2417,19 @@
                 <w:caps w:val="0"/>
                 <w:sz w:val="32"/>
               </w:rPr>
-              <w:t>/user</w:t>
-            </w:r>
+              <w:t>/</w:t>
+            </w:r>
+            <w:proofErr w:type="gramStart"/>
+            <w:r>
+              <w:rPr>
+                <w:rFonts w:eastAsiaTheme="minorHAnsi" w:cstheme="minorBidi"/>
+                <w:b w:val="0"/>
+                <w:caps w:val="0"/>
+                <w:sz w:val="32"/>
+              </w:rPr>
+              <w:t>user</w:t>
+            </w:r>
+            <w:proofErr w:type="gramEnd"/>
           </w:p>
         </w:tc>
       </w:tr>
@@ -2428,7 +2614,21 @@
               <w:rPr>
                 <w:b/>
               </w:rPr>
-              <w:t xml:space="preserve">“name” : </w:t>
+              <w:t>“name</w:t>
+            </w:r>
+            <w:proofErr w:type="gramStart"/>
+            <w:r>
+              <w:rPr>
+                <w:b/>
+              </w:rPr>
+              <w:t>” :</w:t>
+            </w:r>
+            <w:proofErr w:type="gramEnd"/>
+            <w:r>
+              <w:rPr>
+                <w:b/>
+              </w:rPr>
+              <w:t xml:space="preserve"> </w:t>
             </w:r>
           </w:p>
           <w:p>
@@ -2447,8 +2647,16 @@
               <w:rPr>
                 <w:b/>
               </w:rPr>
-              <w:t>“email” :</w:t>
-            </w:r>
+              <w:t>“email</w:t>
+            </w:r>
+            <w:proofErr w:type="gramStart"/>
+            <w:r>
+              <w:rPr>
+                <w:b/>
+              </w:rPr>
+              <w:t>” :</w:t>
+            </w:r>
+            <w:proofErr w:type="gramEnd"/>
           </w:p>
           <w:p>
             <w:pPr>
@@ -2466,7 +2674,21 @@
               <w:rPr>
                 <w:b/>
               </w:rPr>
-              <w:t xml:space="preserve">“password” : </w:t>
+              <w:t>“password</w:t>
+            </w:r>
+            <w:proofErr w:type="gramStart"/>
+            <w:r>
+              <w:rPr>
+                <w:b/>
+              </w:rPr>
+              <w:t>” :</w:t>
+            </w:r>
+            <w:proofErr w:type="gramEnd"/>
+            <w:r>
+              <w:rPr>
+                <w:b/>
+              </w:rPr>
+              <w:t xml:space="preserve"> </w:t>
             </w:r>
           </w:p>
           <w:p>
@@ -2979,11 +3201,19 @@
               </w:rPr>
               <w:t>id</w:t>
             </w:r>
-            <w:r>
-              <w:rPr>
-                <w:b/>
-              </w:rPr>
-              <w:t xml:space="preserve">” : </w:t>
+            <w:proofErr w:type="gramStart"/>
+            <w:r>
+              <w:rPr>
+                <w:b/>
+              </w:rPr>
+              <w:t>” :</w:t>
+            </w:r>
+            <w:proofErr w:type="gramEnd"/>
+            <w:r>
+              <w:rPr>
+                <w:b/>
+              </w:rPr>
+              <w:t xml:space="preserve"> </w:t>
             </w:r>
           </w:p>
           <w:p>
@@ -3184,7 +3414,21 @@
               <w:rPr>
                 <w:b/>
               </w:rPr>
-              <w:t>"id doesn't exist"</w:t>
+              <w:t>"</w:t>
+            </w:r>
+            <w:proofErr w:type="spellStart"/>
+            <w:r>
+              <w:rPr>
+                <w:b/>
+              </w:rPr>
+              <w:t>id</w:t>
+            </w:r>
+            <w:proofErr w:type="spellEnd"/>
+            <w:r>
+              <w:rPr>
+                <w:b/>
+              </w:rPr>
+              <w:t xml:space="preserve"> doesn't exist"</w:t>
             </w:r>
           </w:p>
         </w:tc>
@@ -3471,8 +3715,19 @@
                 <w:caps w:val="0"/>
                 <w:sz w:val="32"/>
               </w:rPr>
-              <w:t>/posts</w:t>
-            </w:r>
+              <w:t>/</w:t>
+            </w:r>
+            <w:proofErr w:type="gramStart"/>
+            <w:r>
+              <w:rPr>
+                <w:rFonts w:eastAsiaTheme="minorHAnsi" w:cstheme="minorBidi"/>
+                <w:b w:val="0"/>
+                <w:caps w:val="0"/>
+                <w:sz w:val="32"/>
+              </w:rPr>
+              <w:t>posts</w:t>
+            </w:r>
+            <w:proofErr w:type="gramEnd"/>
           </w:p>
         </w:tc>
       </w:tr>
@@ -3791,6 +4046,7 @@
               </w:rPr>
               <w:t>/</w:t>
             </w:r>
+            <w:proofErr w:type="gramStart"/>
             <w:r>
               <w:rPr>
                 <w:rFonts w:eastAsiaTheme="minorHAnsi" w:cstheme="minorBidi"/>
@@ -3800,6 +4056,7 @@
               </w:rPr>
               <w:t>post</w:t>
             </w:r>
+            <w:proofErr w:type="gramEnd"/>
           </w:p>
         </w:tc>
       </w:tr>
@@ -4403,11 +4660,19 @@
               </w:rPr>
               <w:t>id</w:t>
             </w:r>
-            <w:r>
-              <w:rPr>
-                <w:b/>
-              </w:rPr>
-              <w:t xml:space="preserve">” : </w:t>
+            <w:proofErr w:type="gramStart"/>
+            <w:r>
+              <w:rPr>
+                <w:b/>
+              </w:rPr>
+              <w:t>” :</w:t>
+            </w:r>
+            <w:proofErr w:type="gramEnd"/>
+            <w:r>
+              <w:rPr>
+                <w:b/>
+              </w:rPr>
+              <w:t xml:space="preserve"> </w:t>
             </w:r>
           </w:p>
           <w:p>
@@ -4688,6 +4953,7 @@
               </w:rPr>
               <w:t>/</w:t>
             </w:r>
+            <w:proofErr w:type="gramStart"/>
             <w:r>
               <w:rPr>
                 <w:rFonts w:eastAsiaTheme="minorHAnsi" w:cstheme="minorBidi"/>
@@ -4697,6 +4963,7 @@
               </w:rPr>
               <w:t>messages</w:t>
             </w:r>
+            <w:proofErr w:type="gramEnd"/>
             <w:r>
               <w:rPr>
                 <w:rFonts w:eastAsiaTheme="minorHAnsi" w:cstheme="minorBidi"/>
@@ -5063,6 +5330,7 @@
               </w:rPr>
               <w:t>message/</w:t>
             </w:r>
+            <w:proofErr w:type="gramStart"/>
             <w:r>
               <w:rPr>
                 <w:rFonts w:eastAsiaTheme="minorHAnsi" w:cstheme="minorBidi"/>
@@ -5079,8 +5347,29 @@
                 <w:caps w:val="0"/>
                 <w:sz w:val="32"/>
               </w:rPr>
-              <w:t>:receiver_id</w:t>
-            </w:r>
+              <w:t>:</w:t>
+            </w:r>
+            <w:proofErr w:type="spellStart"/>
+            <w:r>
+              <w:rPr>
+                <w:rFonts w:eastAsiaTheme="minorHAnsi" w:cstheme="minorBidi"/>
+                <w:b w:val="0"/>
+                <w:caps w:val="0"/>
+                <w:sz w:val="32"/>
+              </w:rPr>
+              <w:t>receiver</w:t>
+            </w:r>
+            <w:proofErr w:type="gramEnd"/>
+            <w:r>
+              <w:rPr>
+                <w:rFonts w:eastAsiaTheme="minorHAnsi" w:cstheme="minorBidi"/>
+                <w:b w:val="0"/>
+                <w:caps w:val="0"/>
+                <w:sz w:val="32"/>
+              </w:rPr>
+              <w:t>_id</w:t>
+            </w:r>
+            <w:proofErr w:type="spellEnd"/>
             <w:r>
               <w:rPr>
                 <w:rFonts w:eastAsiaTheme="minorHAnsi" w:cstheme="minorBidi"/>
@@ -5264,6 +5553,7 @@
               </w:rPr>
               <w:t xml:space="preserve"> “</w:t>
             </w:r>
+            <w:proofErr w:type="spellStart"/>
             <w:r>
               <w:rPr>
                 <w:b/>
@@ -5276,11 +5566,20 @@
               </w:rPr>
               <w:t>_id</w:t>
             </w:r>
-            <w:r>
-              <w:rPr>
-                <w:b/>
-              </w:rPr>
-              <w:t xml:space="preserve">” : </w:t>
+            <w:proofErr w:type="spellEnd"/>
+            <w:proofErr w:type="gramStart"/>
+            <w:r>
+              <w:rPr>
+                <w:b/>
+              </w:rPr>
+              <w:t>” :</w:t>
+            </w:r>
+            <w:proofErr w:type="gramEnd"/>
+            <w:r>
+              <w:rPr>
+                <w:b/>
+              </w:rPr>
+              <w:t xml:space="preserve"> </w:t>
             </w:r>
             <w:r>
               <w:rPr>
@@ -5463,6 +5762,61 @@
                 <w:b/>
               </w:rPr>
               <w:t>Cannot message admin</w:t>
+            </w:r>
+            <w:r>
+              <w:rPr>
+                <w:b/>
+              </w:rPr>
+              <w:t>"</w:t>
+            </w:r>
+          </w:p>
+          <w:p>
+            <w:pPr>
+              <w:rPr>
+                <w:b/>
+              </w:rPr>
+            </w:pPr>
+            <w:r>
+              <w:rPr>
+                <w:b/>
+              </w:rPr>
+              <w:t>40</w:t>
+            </w:r>
+            <w:r>
+              <w:rPr>
+                <w:b/>
+              </w:rPr>
+              <w:t>3</w:t>
+            </w:r>
+            <w:r>
+              <w:rPr>
+                <w:b/>
+              </w:rPr>
+              <w:t xml:space="preserve"> </w:t>
+            </w:r>
+            <w:r>
+              <w:rPr>
+                <w:b/>
+              </w:rPr>
+              <w:t>FORBIDDEN</w:t>
+            </w:r>
+            <w:r>
+              <w:rPr>
+                <w:b/>
+              </w:rPr>
+              <w:t xml:space="preserve"> - </w:t>
+            </w:r>
+            <w:r>
+              <w:rPr>
+                <w:b/>
+              </w:rPr>
+              <w:t>"</w:t>
+            </w:r>
+            <w:r>
+              <w:rPr>
+                <w:b/>
+              </w:rPr>
+              <w:t>receiver id doesn't exist</w:t>
             </w:r>
             <w:r>
               <w:rPr>
@@ -5536,6 +5890,8 @@
               </w:rPr>
               <w:t>/</w:t>
             </w:r>
+            <w:proofErr w:type="spellStart"/>
+            <w:proofErr w:type="gramStart"/>
             <w:r>
               <w:rPr>
                 <w:rFonts w:eastAsiaTheme="minorHAnsi" w:cstheme="minorBidi"/>
@@ -5543,8 +5899,19 @@
                 <w:caps w:val="0"/>
                 <w:sz w:val="32"/>
               </w:rPr>
-              <w:t>message_users</w:t>
-            </w:r>
+              <w:t>message</w:t>
+            </w:r>
+            <w:proofErr w:type="gramEnd"/>
+            <w:r>
+              <w:rPr>
+                <w:rFonts w:eastAsiaTheme="minorHAnsi" w:cstheme="minorBidi"/>
+                <w:b w:val="0"/>
+                <w:caps w:val="0"/>
+                <w:sz w:val="32"/>
+              </w:rPr>
+              <w:t>_users</w:t>
+            </w:r>
+            <w:proofErr w:type="spellEnd"/>
           </w:p>
         </w:tc>
       </w:tr>
@@ -5731,11 +6098,19 @@
               </w:rPr>
               <w:t>message</w:t>
             </w:r>
-            <w:r>
-              <w:rPr>
-                <w:b/>
-              </w:rPr>
-              <w:t xml:space="preserve">” : </w:t>
+            <w:proofErr w:type="gramStart"/>
+            <w:r>
+              <w:rPr>
+                <w:b/>
+              </w:rPr>
+              <w:t>” :</w:t>
+            </w:r>
+            <w:proofErr w:type="gramEnd"/>
+            <w:r>
+              <w:rPr>
+                <w:b/>
+              </w:rPr>
+              <w:t xml:space="preserve"> </w:t>
             </w:r>
           </w:p>
           <w:p>

</xml_diff>